<commit_message>
- pre final doku
</commit_message>
<xml_diff>
--- a/aufgabe4/doku/vsp team 5, gruppe 1, aufgabe 4.docx
+++ b/aufgabe4/doku/vsp team 5, gruppe 1, aufgabe 4.docx
@@ -190,6 +190,69 @@
     </w:p>
     <w:p>
       <w:pPr>
+        <w:pStyle w:val="berschrift2"/>
+      </w:pPr>
+      <w:r>
+        <w:t>Übersicht</w:t>
+      </w:r>
+    </w:p>
+    <w:p>
+      <w:r>
+        <w:rPr>
+          <w:noProof/>
+        </w:rPr>
+        <w:drawing>
+          <wp:inline distT="0" distB="0" distL="0" distR="0">
+            <wp:extent cx="6645910" cy="4897247"/>
+            <wp:effectExtent l="0" t="0" r="2540" b="0"/>
+            <wp:docPr id="1" name="Grafik 1" descr="C:\DATA\HAW\5. Semester\AI\Praktikum 2\Amenity\bai5-distributed-systems\aufgabe4\doku\Grafiken\Class Diagramme.png"/>
+            <wp:cNvGraphicFramePr>
+              <a:graphicFrameLocks xmlns:a="http://schemas.openxmlformats.org/drawingml/2006/main" noChangeAspect="1"/>
+            </wp:cNvGraphicFramePr>
+            <a:graphic xmlns:a="http://schemas.openxmlformats.org/drawingml/2006/main">
+              <a:graphicData uri="http://schemas.openxmlformats.org/drawingml/2006/picture">
+                <pic:pic xmlns:pic="http://schemas.openxmlformats.org/drawingml/2006/picture">
+                  <pic:nvPicPr>
+                    <pic:cNvPr id="0" name="Picture 1" descr="C:\DATA\HAW\5. Semester\AI\Praktikum 2\Amenity\bai5-distributed-systems\aufgabe4\doku\Grafiken\Class Diagramme.png"/>
+                    <pic:cNvPicPr>
+                      <a:picLocks noChangeAspect="1" noChangeArrowheads="1"/>
+                    </pic:cNvPicPr>
+                  </pic:nvPicPr>
+                  <pic:blipFill>
+                    <a:blip r:embed="rId6">
+                      <a:extLst>
+                        <a:ext uri="{28A0092B-C50C-407E-A947-70E740481C1C}">
+                          <a14:useLocalDpi xmlns:a14="http://schemas.microsoft.com/office/drawing/2010/main" val="0"/>
+                        </a:ext>
+                      </a:extLst>
+                    </a:blip>
+                    <a:srcRect/>
+                    <a:stretch>
+                      <a:fillRect/>
+                    </a:stretch>
+                  </pic:blipFill>
+                  <pic:spPr bwMode="auto">
+                    <a:xfrm>
+                      <a:off x="0" y="0"/>
+                      <a:ext cx="6645910" cy="4897247"/>
+                    </a:xfrm>
+                    <a:prstGeom prst="rect">
+                      <a:avLst/>
+                    </a:prstGeom>
+                    <a:noFill/>
+                    <a:ln>
+                      <a:noFill/>
+                    </a:ln>
+                  </pic:spPr>
+                </pic:pic>
+              </a:graphicData>
+            </a:graphic>
+          </wp:inline>
+        </w:drawing>
+      </w:r>
+    </w:p>
+    <w:p>
+      <w:pPr>
         <w:pStyle w:val="Verzeichnis"/>
       </w:pPr>
       <w:r>
@@ -201,7 +264,13 @@
       </w:r>
       <w:proofErr w:type="spellEnd"/>
       <w:r>
-        <w:t xml:space="preserve"> und dem </w:t>
+        <w:t xml:space="preserve"> </w:t>
+      </w:r>
+      <w:r>
+        <w:t xml:space="preserve">(der zum größten Teil durch das gegebene Beispiel vorgegeben ist) </w:t>
+      </w:r>
+      <w:r>
+        <w:t xml:space="preserve">und dem </w:t>
       </w:r>
       <w:proofErr w:type="spellStart"/>
       <w:r>
@@ -218,7 +287,21 @@
         <w:t>Client</w:t>
       </w:r>
       <w:r>
-        <w:t>, der Wrapper</w:t>
+        <w:t xml:space="preserve">, der </w:t>
+      </w:r>
+      <w:r>
+        <w:t xml:space="preserve">vom </w:t>
+      </w:r>
+      <w:proofErr w:type="spellStart"/>
+      <w:r>
+        <w:t>IDLcompiler</w:t>
+      </w:r>
+      <w:proofErr w:type="spellEnd"/>
+      <w:r>
+        <w:t xml:space="preserve"> erstellte </w:t>
+      </w:r>
+      <w:r>
+        <w:t>Wrapper</w:t>
       </w:r>
       <w:r>
         <w:t xml:space="preserve"> und </w:t>
@@ -237,12 +320,15 @@
       <w:r>
         <w:t xml:space="preserve"> einbinden. </w:t>
       </w:r>
+      <w:bookmarkStart w:id="1" w:name="_GoBack"/>
+      <w:bookmarkEnd w:id="1"/>
     </w:p>
     <w:p>
       <w:pPr>
         <w:pStyle w:val="Verzeichnis"/>
       </w:pPr>
       <w:r>
+        <w:lastRenderedPageBreak/>
         <w:t xml:space="preserve">Im groben Ablauf sieht es dann wie folgt aus: Der </w:t>
       </w:r>
       <w:proofErr w:type="spellStart"/>
@@ -265,7 +351,13 @@
         <w:t>als Argument gestartet und erzeugt daraus</w:t>
       </w:r>
       <w:r>
-        <w:t xml:space="preserve"> Java Code. </w:t>
+        <w:t xml:space="preserve"> Java Code</w:t>
+      </w:r>
+      <w:r>
+        <w:t xml:space="preserve"> für die Wrapperklasse, die für den entfernten Methodenaufruf zuständig ist</w:t>
+      </w:r>
+      <w:r>
+        <w:t xml:space="preserve">. </w:t>
       </w:r>
     </w:p>
     <w:p>
@@ -318,6 +410,14 @@
     </w:p>
     <w:p>
       <w:pPr>
+        <w:pStyle w:val="Verzeichnis"/>
+      </w:pPr>
+      <w:r>
+        <w:t>Im Folgenden werden die Aufgaben der Komponenten Beschrieben:</w:t>
+      </w:r>
+    </w:p>
+    <w:p>
+      <w:pPr>
         <w:pStyle w:val="berschrift2"/>
       </w:pPr>
       <w:proofErr w:type="spellStart"/>
@@ -364,6 +464,9 @@
     <w:p>
       <w:proofErr w:type="spellStart"/>
       <w:r>
+        <w:rPr>
+          <w:b/>
+        </w:rPr>
         <w:t>ObjectBroker</w:t>
       </w:r>
       <w:proofErr w:type="spellEnd"/>
@@ -396,6 +499,9 @@
     <w:p>
       <w:proofErr w:type="spellStart"/>
       <w:r>
+        <w:rPr>
+          <w:b/>
+        </w:rPr>
         <w:t>NameService</w:t>
       </w:r>
       <w:proofErr w:type="spellEnd"/>
@@ -403,7 +509,25 @@
         <w:t>:</w:t>
       </w:r>
       <w:r>
-        <w:t xml:space="preserve"> Vorgegebene Klasse, die für das registrieren von Objekten unter bestimmten Namen und das holen einer Referenz du diesen dient. Außerdem enthält diese Klasse eine </w:t>
+        <w:t xml:space="preserve"> Vorgegebene Klasse, die für das </w:t>
+      </w:r>
+      <w:r>
+        <w:t>R</w:t>
+      </w:r>
+      <w:r>
+        <w:t xml:space="preserve">egistrieren von Objekten unter bestimmten Namen und das </w:t>
+      </w:r>
+      <w:r>
+        <w:t>H</w:t>
+      </w:r>
+      <w:r>
+        <w:t xml:space="preserve">olen einer Referenz du </w:t>
+      </w:r>
+      <w:r>
+        <w:t>D</w:t>
+      </w:r>
+      <w:r>
+        <w:t xml:space="preserve">iesen dient. Außerdem enthält diese Klasse eine </w:t>
       </w:r>
       <w:proofErr w:type="spellStart"/>
       <w:r>
@@ -417,6 +541,9 @@
     <w:p>
       <w:proofErr w:type="spellStart"/>
       <w:r>
+        <w:rPr>
+          <w:b/>
+        </w:rPr>
         <w:t>NameServiceConnection</w:t>
       </w:r>
       <w:proofErr w:type="spellEnd"/>
@@ -424,7 +551,7 @@
         <w:t>:</w:t>
       </w:r>
       <w:r>
-        <w:t xml:space="preserve"> Eine Klasse, die vom </w:t>
+        <w:t xml:space="preserve"> Eine Klasse die vom </w:t>
       </w:r>
       <w:proofErr w:type="spellStart"/>
       <w:r>
@@ -446,6 +573,9 @@
     <w:p>
       <w:proofErr w:type="spellStart"/>
       <w:r>
+        <w:rPr>
+          <w:b/>
+        </w:rPr>
         <w:t>MethodCallListener</w:t>
       </w:r>
       <w:proofErr w:type="spellEnd"/>
@@ -483,6 +613,9 @@
     <w:p>
       <w:proofErr w:type="spellStart"/>
       <w:r>
+        <w:rPr>
+          <w:b/>
+        </w:rPr>
         <w:t>RequestHandler</w:t>
       </w:r>
       <w:proofErr w:type="spellEnd"/>
@@ -522,10 +655,22 @@
     </w:p>
     <w:p>
       <w:r>
-        <w:t>Dispatcher:</w:t>
-      </w:r>
-      <w:r>
-        <w:t xml:space="preserve"> Ein Hilfsobjekt, dass jeweils ein konkretes Objekt enthält und ein </w:t>
+        <w:rPr>
+          <w:b/>
+        </w:rPr>
+        <w:t>Dispatcher</w:t>
+      </w:r>
+      <w:r>
+        <w:t>:</w:t>
+      </w:r>
+      <w:r>
+        <w:t xml:space="preserve"> Ein Hi</w:t>
+      </w:r>
+      <w:r>
+        <w:t>lfsobjekt das</w:t>
+      </w:r>
+      <w:r>
+        <w:t xml:space="preserve"> jeweils ein konkretes Objekt enthält und ein </w:t>
       </w:r>
       <w:proofErr w:type="spellStart"/>
       <w:r>
@@ -547,7 +692,9 @@
     <w:p>
       <w:proofErr w:type="spellStart"/>
       <w:r>
-        <w:lastRenderedPageBreak/>
+        <w:rPr>
+          <w:b/>
+        </w:rPr>
         <w:t>RmiObject</w:t>
       </w:r>
       <w:proofErr w:type="spellEnd"/>
@@ -603,17 +750,18 @@
       </w:r>
       <w:proofErr w:type="spellStart"/>
       <w:r>
-        <w:t>Hashmap</w:t>
+        <w:t>M</w:t>
+      </w:r>
+      <w:r>
+        <w:t>ap</w:t>
       </w:r>
       <w:proofErr w:type="spellEnd"/>
       <w:r>
         <w:t xml:space="preserve"> genutzt. Die Namen dienen als Schlüssel, über den sich die </w:t>
       </w:r>
-      <w:proofErr w:type="spellStart"/>
-      <w:r>
-        <w:t>Addresse</w:t>
-      </w:r>
-      <w:proofErr w:type="spellEnd"/>
+      <w:r>
+        <w:t>Adresse</w:t>
+      </w:r>
       <w:r>
         <w:t xml:space="preserve"> und der Port zurückgeben lassen.</w:t>
       </w:r>
@@ -685,157 +833,146 @@
     <w:p/>
     <w:p>
       <w:r>
-        <w:t xml:space="preserve">Schnittstelle: </w:t>
-      </w:r>
-    </w:p>
-    <w:p>
-      <w:r>
-        <w:t xml:space="preserve">Die Übertragung der Daten geschieht mithilfe von </w:t>
-      </w:r>
-      <w:proofErr w:type="spellStart"/>
-      <w:r>
-        <w:t>Java‘s</w:t>
-      </w:r>
-      <w:proofErr w:type="spellEnd"/>
+        <w:rPr>
+          <w:b/>
+        </w:rPr>
+        <w:lastRenderedPageBreak/>
+        <w:t>Schnittstelle</w:t>
+      </w:r>
+      <w:r>
+        <w:t xml:space="preserve">: </w:t>
+      </w:r>
+    </w:p>
+    <w:p>
+      <w:r>
+        <w:t xml:space="preserve">Die Übertragung der Daten geschieht mithilfe von Javas </w:t>
+      </w:r>
+      <w:proofErr w:type="spellStart"/>
+      <w:r>
+        <w:t>ObjectStreams</w:t>
+      </w:r>
+      <w:proofErr w:type="spellEnd"/>
+      <w:r>
+        <w:t>.</w:t>
+      </w:r>
+    </w:p>
+    <w:p>
+      <w:pPr>
+        <w:rPr>
+          <w:b/>
+          <w:bCs/>
+        </w:rPr>
+      </w:pPr>
+      <w:proofErr w:type="spellStart"/>
+      <w:r>
+        <w:rPr>
+          <w:b/>
+          <w:bCs/>
+        </w:rPr>
+        <w:t>resolve</w:t>
+      </w:r>
+      <w:proofErr w:type="spellEnd"/>
+    </w:p>
+    <w:p>
+      <w:r>
+        <w:t>Anfrage:</w:t>
+      </w:r>
       <w:r>
         <w:t xml:space="preserve"> </w:t>
       </w:r>
-      <w:proofErr w:type="spellStart"/>
-      <w:r>
-        <w:t>ObjectStreams</w:t>
-      </w:r>
-      <w:proofErr w:type="spellEnd"/>
-      <w:r>
-        <w:t>.</w:t>
-      </w:r>
-    </w:p>
-    <w:p>
-      <w:pPr>
-        <w:rPr>
-          <w:b/>
-          <w:bCs/>
-        </w:rPr>
-      </w:pPr>
-      <w:proofErr w:type="spellStart"/>
-      <w:r>
-        <w:rPr>
-          <w:b/>
-          <w:bCs/>
-        </w:rPr>
+      <w:r>
+        <w:t xml:space="preserve">String: </w:t>
+      </w:r>
+      <w:proofErr w:type="spellStart"/>
+      <w:r>
         <w:t>resolve</w:t>
       </w:r>
       <w:proofErr w:type="spellEnd"/>
-    </w:p>
-    <w:p>
+      <w:r>
+        <w:t>/&lt;Referenz&gt;</w:t>
+      </w:r>
+    </w:p>
+    <w:p>
+      <w:r>
+        <w:t>S</w:t>
+      </w:r>
+      <w:r>
+        <w:t xml:space="preserve">ucht nach einem Eintrag zur übergebenen Referenz. Bei Treffer wird diese wie folgt </w:t>
+      </w:r>
+      <w:r>
+        <w:t>zurückgegeben</w:t>
+      </w:r>
+      <w:r>
+        <w:t>:</w:t>
+      </w:r>
+    </w:p>
+    <w:p>
+      <w:r>
+        <w:t>Antwort:</w:t>
+      </w:r>
+      <w:r>
+        <w:t xml:space="preserve"> </w:t>
+      </w:r>
+      <w:proofErr w:type="spellStart"/>
+      <w:r>
+        <w:t>ObjRef</w:t>
+      </w:r>
+      <w:proofErr w:type="spellEnd"/>
+    </w:p>
+    <w:p/>
+    <w:p>
+      <w:pPr>
+        <w:rPr>
+          <w:b/>
+          <w:bCs/>
+        </w:rPr>
+      </w:pPr>
+      <w:proofErr w:type="spellStart"/>
+      <w:r>
+        <w:rPr>
+          <w:b/>
+          <w:bCs/>
+        </w:rPr>
+        <w:t>rebind</w:t>
+      </w:r>
+      <w:proofErr w:type="spellEnd"/>
+    </w:p>
+    <w:p>
+      <w:pPr>
+        <w:spacing w:line="276" w:lineRule="auto"/>
+      </w:pPr>
       <w:r>
         <w:t>Anfrage:</w:t>
       </w:r>
-    </w:p>
-    <w:p>
+      <w:r>
+        <w:t xml:space="preserve"> </w:t>
+      </w:r>
       <w:r>
         <w:t xml:space="preserve">String: </w:t>
       </w:r>
       <w:proofErr w:type="spellStart"/>
       <w:r>
-        <w:t>resolve</w:t>
-      </w:r>
-      <w:proofErr w:type="spellEnd"/>
-      <w:r>
-        <w:t>/&lt;Referenz&gt;</w:t>
-      </w:r>
-    </w:p>
-    <w:p>
-      <w:r>
-        <w:t xml:space="preserve">sucht nach einem Eintrag zur übergebenen Referenz. Bei Treffer wird diese wie folgt </w:t>
-      </w:r>
-      <w:proofErr w:type="gramStart"/>
-      <w:r>
-        <w:t>zurück gegeben</w:t>
-      </w:r>
-      <w:proofErr w:type="gramEnd"/>
-      <w:r>
-        <w:t>:</w:t>
-      </w:r>
-    </w:p>
-    <w:p>
-      <w:r>
-        <w:t>Antwort:</w:t>
-      </w:r>
-    </w:p>
-    <w:p>
-      <w:proofErr w:type="spellStart"/>
-      <w:r>
-        <w:t>ObjRef</w:t>
-      </w:r>
-      <w:proofErr w:type="spellEnd"/>
-    </w:p>
-    <w:p/>
-    <w:p>
-      <w:pPr>
-        <w:rPr>
-          <w:b/>
-          <w:bCs/>
-        </w:rPr>
-      </w:pPr>
-      <w:proofErr w:type="spellStart"/>
-      <w:r>
-        <w:rPr>
-          <w:b/>
-          <w:bCs/>
-        </w:rPr>
         <w:t>rebind</w:t>
       </w:r>
       <w:proofErr w:type="spellEnd"/>
+      <w:r>
+        <w:t>/&lt;Referenz&gt;/&lt;IP-A</w:t>
+      </w:r>
+      <w:r>
+        <w:t>dresse&gt;/&lt;Port&gt;</w:t>
+      </w:r>
     </w:p>
     <w:p>
       <w:pPr>
         <w:spacing w:line="276" w:lineRule="auto"/>
       </w:pPr>
       <w:r>
-        <w:t>Anfrage:</w:t>
-      </w:r>
-    </w:p>
-    <w:p>
-      <w:pPr>
-        <w:spacing w:line="276" w:lineRule="auto"/>
-      </w:pPr>
-      <w:r>
-        <w:t xml:space="preserve">String: </w:t>
-      </w:r>
-      <w:proofErr w:type="spellStart"/>
-      <w:r>
-        <w:t>rebind</w:t>
-      </w:r>
-      <w:proofErr w:type="spellEnd"/>
-      <w:r>
-        <w:t>/&lt;Referenz&gt;/&lt;IP-</w:t>
-      </w:r>
-      <w:proofErr w:type="spellStart"/>
-      <w:r>
-        <w:t>Addresse</w:t>
-      </w:r>
-      <w:proofErr w:type="spellEnd"/>
-      <w:r>
-        <w:t>&gt;/&lt;Port&gt;</w:t>
-      </w:r>
-    </w:p>
-    <w:p>
-      <w:pPr>
-        <w:spacing w:line="276" w:lineRule="auto"/>
-      </w:pPr>
-      <w:r>
-        <w:t xml:space="preserve">Trägt die </w:t>
-      </w:r>
-      <w:proofErr w:type="spellStart"/>
-      <w:r>
-        <w:t>Addresse</w:t>
-      </w:r>
-      <w:proofErr w:type="spellEnd"/>
-      <w:r>
-        <w:t xml:space="preserve"> und den Port unter der gegebenen Referenz ein. Überschreibt vorherige Einträge ohne Warnung.</w:t>
-      </w:r>
-    </w:p>
-    <w:p/>
+        <w:t>Trägt die A</w:t>
+      </w:r>
+      <w:r>
+        <w:t>dresse und den Port unter der gegebenen Referenz ein. Überschreibt vorherige Einträge ohne Warnung.</w:t>
+      </w:r>
+    </w:p>
     <w:p>
       <w:pPr>
         <w:pStyle w:val="berschrift2"/>
@@ -946,12 +1083,6 @@
           <w:lang w:eastAsia="de-DE"/>
         </w:rPr>
         <w:br/>
-      </w:r>
-      <w:r>
-        <w:rPr>
-          <w:lang w:eastAsia="de-DE"/>
-        </w:rPr>
-        <w:lastRenderedPageBreak/>
         <w:t xml:space="preserve">        </w:t>
       </w:r>
       <w:proofErr w:type="spellStart"/>
@@ -2387,7 +2518,15 @@
     </w:p>
     <w:p>
       <w:r>
-        <w:t xml:space="preserve">Diese Klasse kann nun benutzt werden, um Methodenaufrufe auf entfernt liegenden Objekten durchzuführen.  Dazu holt man sich durch </w:t>
+        <w:t xml:space="preserve">Diese Klasse kann nun benutzt werden, um Methodenaufrufe auf </w:t>
+      </w:r>
+      <w:proofErr w:type="spellStart"/>
+      <w:r>
+        <w:t>entfernt liegende</w:t>
+      </w:r>
+      <w:proofErr w:type="spellEnd"/>
+      <w:r>
+        <w:t xml:space="preserve">n Objekten durchzuführen.  Dazu holt man sich durch </w:t>
       </w:r>
       <w:proofErr w:type="spellStart"/>
       <w:r>
@@ -2400,6 +2539,7 @@
     </w:p>
     <w:p>
       <w:r>
+        <w:lastRenderedPageBreak/>
         <w:t xml:space="preserve">Um eventuelle </w:t>
       </w:r>
       <w:proofErr w:type="spellStart"/>
@@ -3151,12 +3291,6 @@
           <w:color w:val="000000"/>
         </w:rPr>
         <w:br/>
-      </w:r>
-      <w:r>
-        <w:rPr>
-          <w:color w:val="000000"/>
-        </w:rPr>
-        <w:lastRenderedPageBreak/>
         <w:t xml:space="preserve">    ...</w:t>
       </w:r>
       <w:r>
@@ -3228,7 +3362,7 @@
                     </pic:cNvPicPr>
                   </pic:nvPicPr>
                   <pic:blipFill>
-                    <a:blip r:embed="rId6">
+                    <a:blip r:embed="rId7">
                       <a:extLst>
                         <a:ext uri="{28A0092B-C50C-407E-A947-70E740481C1C}">
                           <a14:useLocalDpi xmlns:a14="http://schemas.microsoft.com/office/drawing/2010/main" val="0"/>
@@ -3343,7 +3477,10 @@
         <w:t xml:space="preserve"> unter dem Namen und schickt </w:t>
       </w:r>
       <w:r>
-        <w:t>einen String, der wie folgt aufgebaut ist,</w:t>
+        <w:t>einen Stri</w:t>
+      </w:r>
+      <w:r>
+        <w:t>ng, der wie folgt aufgebaut ist</w:t>
       </w:r>
       <w:r>
         <w:t xml:space="preserve"> über die </w:t>
@@ -3496,6 +3633,7 @@
           <w:sz w:val="26"/>
           <w:szCs w:val="26"/>
         </w:rPr>
+        <w:lastRenderedPageBreak/>
         <w:t>Resolve</w:t>
       </w:r>
       <w:proofErr w:type="spellEnd"/>
@@ -3527,7 +3665,7 @@
                     </pic:cNvPicPr>
                   </pic:nvPicPr>
                   <pic:blipFill>
-                    <a:blip r:embed="rId7">
+                    <a:blip r:embed="rId8">
                       <a:extLst>
                         <a:ext uri="{28A0092B-C50C-407E-A947-70E740481C1C}">
                           <a14:useLocalDpi xmlns:a14="http://schemas.microsoft.com/office/drawing/2010/main" val="0"/>
@@ -3763,7 +3901,6 @@
           <w:sz w:val="26"/>
           <w:szCs w:val="26"/>
         </w:rPr>
-        <w:lastRenderedPageBreak/>
         <w:t>Narrow</w:t>
       </w:r>
       <w:r>
@@ -3810,7 +3947,7 @@
                     </pic:cNvPicPr>
                   </pic:nvPicPr>
                   <pic:blipFill>
-                    <a:blip r:embed="rId8">
+                    <a:blip r:embed="rId9">
                       <a:extLst>
                         <a:ext uri="{28A0092B-C50C-407E-A947-70E740481C1C}">
                           <a14:useLocalDpi xmlns:a14="http://schemas.microsoft.com/office/drawing/2010/main" val="0"/>
@@ -3933,7 +4070,10 @@
         </w:numPr>
       </w:pPr>
       <w:r>
-        <w:t xml:space="preserve">Der Client ruft beim vom IDL Compiler erstellten Objekt die </w:t>
+        <w:t xml:space="preserve">Der Client ruft bei der Wrapperklasse </w:t>
+      </w:r>
+      <w:r>
+        <w:t xml:space="preserve">die </w:t>
       </w:r>
       <w:proofErr w:type="spellStart"/>
       <w:r>
@@ -3982,6 +4122,7 @@
           <w:sz w:val="26"/>
           <w:szCs w:val="26"/>
         </w:rPr>
+        <w:lastRenderedPageBreak/>
         <w:t xml:space="preserve">Method </w:t>
       </w:r>
       <w:proofErr w:type="spellStart"/>
@@ -4026,7 +4167,7 @@
                     </pic:cNvPicPr>
                   </pic:nvPicPr>
                   <pic:blipFill>
-                    <a:blip r:embed="rId9">
+                    <a:blip r:embed="rId10">
                       <a:extLst>
                         <a:ext uri="{28A0092B-C50C-407E-A947-70E740481C1C}">
                           <a14:useLocalDpi xmlns:a14="http://schemas.microsoft.com/office/drawing/2010/main" val="0"/>
@@ -4104,13 +4245,10 @@
         </w:numPr>
       </w:pPr>
       <w:r>
-        <w:t xml:space="preserve">Die Client Applikation ruft die Methode eines vom </w:t>
-      </w:r>
-      <w:r>
-        <w:t>IDL Compiler</w:t>
-      </w:r>
-      <w:r>
-        <w:t xml:space="preserve"> erstellten Objektes auf.</w:t>
+        <w:t>Die Client Applikation ruft die Methode</w:t>
+      </w:r>
+      <w:r>
+        <w:t xml:space="preserve"> des Wrappers auf.</w:t>
       </w:r>
     </w:p>
     <w:p>
@@ -4275,7 +4413,6 @@
         <w:pStyle w:val="berschrift1"/>
       </w:pPr>
       <w:r>
-        <w:lastRenderedPageBreak/>
         <w:t>Kommunikation</w:t>
       </w:r>
     </w:p>
@@ -4497,8 +4634,6 @@
       <w:r>
         <w:t>)</w:t>
       </w:r>
-      <w:bookmarkStart w:id="1" w:name="_GoBack"/>
-      <w:bookmarkEnd w:id="1"/>
     </w:p>
     <w:sectPr>
       <w:pgSz w:w="11906" w:h="16838"/>
@@ -7514,7 +7649,7 @@
 </file>
 
 <file path=customXml/itemProps1.xml><?xml version="1.0" encoding="utf-8"?>
-<ds:datastoreItem xmlns:ds="http://schemas.openxmlformats.org/officeDocument/2006/customXml" ds:itemID="{5889A84D-27B8-435B-91AB-5793DA247DEA}">
+<ds:datastoreItem xmlns:ds="http://schemas.openxmlformats.org/officeDocument/2006/customXml" ds:itemID="{545C3E3B-8952-41A5-AD69-4E37EB5556A6}">
   <ds:schemaRefs>
     <ds:schemaRef ds:uri="http://schemas.openxmlformats.org/officeDocument/2006/bibliography"/>
   </ds:schemaRefs>

</xml_diff>